<commit_message>
Fix Lab#1 DB Report. Fix .gitignore. Fix name of EAP for Lab#1 programming architech.
</commit_message>
<xml_diff>
--- a/DB/DKP_1/zvit_01.docx
+++ b/DB/DKP_1/zvit_01.docx
@@ -796,7 +796,7 @@
               <w:caps w:val="0"/>
               <w:noProof/>
               <w:sz w:val="22"/>
-              <w:lang w:eastAsia="ru-RU"/>
+              <w:lang w:val="ru-RU" w:eastAsia="ru-RU"/>
             </w:rPr>
           </w:pPr>
           <w:r>
@@ -817,7 +817,7 @@
             </w:rPr>
             <w:fldChar w:fldCharType="separate"/>
           </w:r>
-          <w:hyperlink w:anchor="_Toc476750393" w:history="1">
+          <w:hyperlink w:anchor="_Toc494139084" w:history="1">
             <w:r>
               <w:rPr>
                 <w:rStyle w:val="a8"/>
@@ -831,7 +831,7 @@
                 <w:caps w:val="0"/>
                 <w:noProof/>
                 <w:sz w:val="22"/>
-                <w:lang w:eastAsia="ru-RU"/>
+                <w:lang w:val="ru-RU" w:eastAsia="ru-RU"/>
               </w:rPr>
               <w:tab/>
             </w:r>
@@ -840,7 +840,7 @@
                 <w:rStyle w:val="a8"/>
                 <w:noProof/>
               </w:rPr>
-              <w:t>Код програми</w:t>
+              <w:t>Завдання</w:t>
             </w:r>
             <w:r>
               <w:rPr>
@@ -861,7 +861,7 @@
                 <w:noProof/>
                 <w:webHidden/>
               </w:rPr>
-              <w:instrText xml:space="preserve"> PAGEREF _Toc476750393 \h </w:instrText>
+              <w:instrText xml:space="preserve"> PAGEREF _Toc494139084 \h </w:instrText>
             </w:r>
             <w:r>
               <w:rPr>
@@ -904,10 +904,10 @@
               <w:caps w:val="0"/>
               <w:noProof/>
               <w:sz w:val="22"/>
-              <w:lang w:eastAsia="ru-RU"/>
+              <w:lang w:val="ru-RU" w:eastAsia="ru-RU"/>
             </w:rPr>
           </w:pPr>
-          <w:hyperlink w:anchor="_Toc476750394" w:history="1">
+          <w:hyperlink w:anchor="_Toc494139085" w:history="1">
             <w:r>
               <w:rPr>
                 <w:rStyle w:val="a8"/>
@@ -921,7 +921,7 @@
                 <w:caps w:val="0"/>
                 <w:noProof/>
                 <w:sz w:val="22"/>
-                <w:lang w:eastAsia="ru-RU"/>
+                <w:lang w:val="ru-RU" w:eastAsia="ru-RU"/>
               </w:rPr>
               <w:tab/>
             </w:r>
@@ -930,7 +930,7 @@
                 <w:rStyle w:val="a8"/>
                 <w:noProof/>
               </w:rPr>
-              <w:t>Графіки Складностей алгоритмів</w:t>
+              <w:t>Схема бази даних</w:t>
             </w:r>
             <w:r>
               <w:rPr>
@@ -951,7 +951,7 @@
                 <w:noProof/>
                 <w:webHidden/>
               </w:rPr>
-              <w:instrText xml:space="preserve"> PAGEREF _Toc476750394 \h </w:instrText>
+              <w:instrText xml:space="preserve"> PAGEREF _Toc494139085 \h </w:instrText>
             </w:r>
             <w:r>
               <w:rPr>
@@ -971,7 +971,7 @@
                 <w:noProof/>
                 <w:webHidden/>
               </w:rPr>
-              <w:t>23</w:t>
+              <w:t>5</w:t>
             </w:r>
             <w:r>
               <w:rPr>
@@ -994,10 +994,10 @@
               <w:caps w:val="0"/>
               <w:noProof/>
               <w:sz w:val="22"/>
-              <w:lang w:eastAsia="ru-RU"/>
+              <w:lang w:val="ru-RU" w:eastAsia="ru-RU"/>
             </w:rPr>
           </w:pPr>
-          <w:hyperlink w:anchor="_Toc476750395" w:history="1">
+          <w:hyperlink w:anchor="_Toc494139086" w:history="1">
             <w:r>
               <w:rPr>
                 <w:rStyle w:val="a8"/>
@@ -1011,7 +1011,7 @@
                 <w:caps w:val="0"/>
                 <w:noProof/>
                 <w:sz w:val="22"/>
-                <w:lang w:eastAsia="ru-RU"/>
+                <w:lang w:val="ru-RU" w:eastAsia="ru-RU"/>
               </w:rPr>
               <w:tab/>
             </w:r>
@@ -1020,7 +1020,7 @@
                 <w:rStyle w:val="a8"/>
                 <w:noProof/>
               </w:rPr>
-              <w:t>Висновок</w:t>
+              <w:t>Виконання Завдання</w:t>
             </w:r>
             <w:r>
               <w:rPr>
@@ -1041,7 +1041,7 @@
                 <w:noProof/>
                 <w:webHidden/>
               </w:rPr>
-              <w:instrText xml:space="preserve"> PAGEREF _Toc476750395 \h </w:instrText>
+              <w:instrText xml:space="preserve"> PAGEREF _Toc494139086 \h </w:instrText>
             </w:r>
             <w:r>
               <w:rPr>
@@ -1061,7 +1061,7 @@
                 <w:noProof/>
                 <w:webHidden/>
               </w:rPr>
-              <w:t>24</w:t>
+              <w:t>6</w:t>
             </w:r>
             <w:r>
               <w:rPr>
@@ -1103,16 +1103,20 @@
         </w:rPr>
         <w:br w:type="page"/>
       </w:r>
-    </w:p>
-    <w:bookmarkEnd w:id="0"/>
+      <w:bookmarkStart w:id="1" w:name="_GoBack"/>
+      <w:bookmarkEnd w:id="1"/>
+    </w:p>
     <w:p>
       <w:pPr>
         <w:pStyle w:val="1"/>
       </w:pPr>
+      <w:bookmarkStart w:id="2" w:name="_Toc494139084"/>
+      <w:bookmarkEnd w:id="0"/>
       <w:r>
         <w:lastRenderedPageBreak/>
         <w:t>Завдання</w:t>
       </w:r>
+      <w:bookmarkEnd w:id="2"/>
     </w:p>
     <w:p>
       <w:pPr>
@@ -1129,13 +1133,7 @@
     </w:p>
     <w:p>
       <w:r>
-        <w:t>Розвиток навику складання аналітич</w:t>
-      </w:r>
-      <w:r>
-        <w:t xml:space="preserve">них запитів на основі текстових </w:t>
-      </w:r>
-      <w:r>
-        <w:t>формулювань потреб користувачів.</w:t>
+        <w:t>Розвиток навику складання аналітичних запитів на основі текстових формулювань потреб користувачів.</w:t>
       </w:r>
     </w:p>
     <w:p>
@@ -1147,10 +1145,7 @@
         </w:numPr>
       </w:pPr>
       <w:r>
-        <w:t>Створити базу даних по варіанту. Відобразити її в ER-діаграмі або у</w:t>
-      </w:r>
-      <w:r>
-        <w:t xml:space="preserve"> </w:t>
+        <w:t xml:space="preserve">Створити базу даних по варіанту. Відобразити її в ER-діаграмі або у </w:t>
       </w:r>
       <w:proofErr w:type="spellStart"/>
       <w:r>
@@ -1214,10 +1209,7 @@
         </w:numPr>
       </w:pPr>
       <w:r>
-        <w:t xml:space="preserve">з пошуком по фрагменту текстового </w:t>
-      </w:r>
-      <w:r>
-        <w:t>поля. (</w:t>
+        <w:t>з пошуком по фрагменту текстового поля. (</w:t>
       </w:r>
       <w:proofErr w:type="spellStart"/>
       <w:r>
@@ -1225,10 +1217,7 @@
       </w:r>
       <w:proofErr w:type="spellEnd"/>
       <w:r>
-        <w:t xml:space="preserve">: знайти всі прізвища, </w:t>
-      </w:r>
-      <w:r>
-        <w:t>що закінчуються на «</w:t>
+        <w:t>: знайти всі прізвища, що закінчуються на «</w:t>
       </w:r>
       <w:proofErr w:type="spellStart"/>
       <w:r>
@@ -1248,16 +1237,7 @@
         </w:numPr>
       </w:pPr>
       <w:r>
-        <w:t>зі вставкою будь-якого значення в поле результат</w:t>
-      </w:r>
-      <w:r>
-        <w:t xml:space="preserve">у запиту, що набуло </w:t>
-      </w:r>
-      <w:r>
-        <w:t>значення NULL в результаті запит</w:t>
-      </w:r>
-      <w:r>
-        <w:t>у (</w:t>
+        <w:t>зі вставкою будь-якого значення в поле результату запиту, що набуло значення NULL в результаті запиту (</w:t>
       </w:r>
       <w:proofErr w:type="spellStart"/>
       <w:r>
@@ -1265,10 +1245,7 @@
       </w:r>
       <w:proofErr w:type="spellEnd"/>
       <w:r>
-        <w:t xml:space="preserve">: якщо прізвище «AUDI», що </w:t>
-      </w:r>
-      <w:r>
-        <w:t>купив, - NULL, поставити символ «_» оператор NVL або CASE ).</w:t>
+        <w:t>: якщо прізвище «AUDI», що купив, - NULL, поставити символ «_» оператор NVL або CASE ).</w:t>
       </w:r>
     </w:p>
     <w:p>
@@ -1280,10 +1257,7 @@
         </w:numPr>
       </w:pPr>
       <w:r>
-        <w:t>Ви</w:t>
-      </w:r>
-      <w:r>
-        <w:t>конати завдання 1-5 по варіанту:</w:t>
+        <w:t>Виконати завдання 1-5 по варіанту:</w:t>
       </w:r>
     </w:p>
     <w:p>
@@ -1294,7 +1268,7 @@
       <w:r>
         <w:rPr>
           <w:noProof/>
-          <w:lang w:eastAsia="ru-RU"/>
+          <w:lang w:val="ru-RU" w:eastAsia="ru-RU"/>
         </w:rPr>
         <w:lastRenderedPageBreak/>
         <w:drawing>
@@ -1356,16 +1330,18 @@
       <w:pPr>
         <w:pStyle w:val="1"/>
       </w:pPr>
+      <w:bookmarkStart w:id="3" w:name="_Toc494139085"/>
       <w:r>
         <w:lastRenderedPageBreak/>
         <w:t>Схема бази даних</w:t>
       </w:r>
+      <w:bookmarkEnd w:id="3"/>
     </w:p>
     <w:p>
       <w:r>
         <w:rPr>
           <w:noProof/>
-          <w:lang w:eastAsia="ru-RU"/>
+          <w:lang w:val="ru-RU" w:eastAsia="ru-RU"/>
         </w:rPr>
         <w:drawing>
           <wp:inline distT="0" distB="0" distL="0" distR="0" wp14:anchorId="251C31A8" wp14:editId="45A9C14A">
@@ -1422,10 +1398,12 @@
       <w:pPr>
         <w:pStyle w:val="1"/>
       </w:pPr>
+      <w:bookmarkStart w:id="4" w:name="_Toc494139086"/>
       <w:r>
         <w:lastRenderedPageBreak/>
         <w:t>Виконання Завдання</w:t>
       </w:r>
+      <w:bookmarkEnd w:id="4"/>
     </w:p>
     <w:p>
       <w:pPr>
@@ -2263,13 +2241,7 @@
       </w:pPr>
       <w:r>
         <w:lastRenderedPageBreak/>
-        <w:t xml:space="preserve">Запит </w:t>
-      </w:r>
-      <w:r>
-        <w:t>з перетворенням типу даних результату запиту або формату дати</w:t>
-      </w:r>
-      <w:r>
-        <w:t>:</w:t>
+        <w:t>Запит з перетворенням типу даних результату запиту або формату дати:</w:t>
       </w:r>
     </w:p>
     <w:p>
@@ -2287,19 +2259,7 @@
         <w:t xml:space="preserve">: </w:t>
       </w:r>
       <w:r>
-        <w:t>Визначає настрій викладачі</w:t>
-      </w:r>
-      <w:r>
-        <w:t>в</w:t>
-      </w:r>
-      <w:r>
-        <w:t xml:space="preserve"> в залежності від кількості с</w:t>
-      </w:r>
-      <w:r>
-        <w:t xml:space="preserve">тудентів що не закрили сесію. </w:t>
-      </w:r>
-      <w:r>
-        <w:t>Перетворення INT -&gt; STR.</w:t>
+        <w:t>Визначає настрій викладачів в залежності від кількості студентів що не закрили сесію. Перетворення INT -&gt; STR.</w:t>
       </w:r>
     </w:p>
     <w:p>
@@ -3957,13 +3917,7 @@
       </w:r>
       <w:proofErr w:type="spellEnd"/>
       <w:r>
-        <w:t>: знайти всі прізвища,</w:t>
-      </w:r>
-      <w:r>
-        <w:t xml:space="preserve"> </w:t>
-      </w:r>
-      <w:r>
-        <w:t>що закінчуються на «</w:t>
+        <w:t>: знайти всі прізвища, що закінчуються на «</w:t>
       </w:r>
       <w:proofErr w:type="spellStart"/>
       <w:r>
@@ -3992,10 +3946,7 @@
         <w:t>Призначення</w:t>
       </w:r>
       <w:r>
-        <w:t xml:space="preserve">: </w:t>
-      </w:r>
-      <w:r>
-        <w:t xml:space="preserve">знайти всі </w:t>
+        <w:t xml:space="preserve">: знайти всі </w:t>
       </w:r>
       <w:r>
         <w:t>прізвища, що закінчуються на «</w:t>
@@ -4449,10 +4400,7 @@
         <w:t xml:space="preserve">Запит </w:t>
       </w:r>
       <w:r>
-        <w:t>зі вставкою будь-я</w:t>
-      </w:r>
-      <w:r>
-        <w:t>кого значення в поле результату</w:t>
+        <w:t>зі вставкою будь-якого значення в поле результату</w:t>
       </w:r>
       <w:r>
         <w:rPr>
@@ -4487,10 +4435,7 @@
         <w:t xml:space="preserve"> </w:t>
       </w:r>
       <w:r>
-        <w:t>купив, - NULL, поставити символ «_» оператор NVL або CAS</w:t>
-      </w:r>
-      <w:r>
-        <w:t>E )</w:t>
+        <w:t>купив, - NULL, поставити символ «_» оператор NVL або CASE )</w:t>
       </w:r>
       <w:r>
         <w:t>:</w:t>
@@ -4511,10 +4456,7 @@
         <w:t xml:space="preserve">: </w:t>
       </w:r>
       <w:r>
-        <w:t>к</w:t>
-      </w:r>
-      <w:r>
-        <w:t xml:space="preserve">опіювання таблиці </w:t>
+        <w:t xml:space="preserve">копіювання таблиці </w:t>
       </w:r>
       <w:proofErr w:type="spellStart"/>
       <w:r>
@@ -4522,10 +4464,7 @@
       </w:r>
       <w:proofErr w:type="spellEnd"/>
       <w:r>
-        <w:t xml:space="preserve"> в архівну табл</w:t>
-      </w:r>
-      <w:r>
-        <w:t xml:space="preserve">ицю </w:t>
+        <w:t xml:space="preserve"> в архівну таблицю </w:t>
       </w:r>
       <w:proofErr w:type="spellStart"/>
       <w:r>
@@ -4541,10 +4480,7 @@
       </w:r>
       <w:proofErr w:type="spellEnd"/>
       <w:r>
-        <w:t xml:space="preserve"> значень дат на фіксовану дату 01.01.18</w:t>
-      </w:r>
-      <w:r>
-        <w:t>00</w:t>
+        <w:t xml:space="preserve"> значень дат на фіксовану дату 01.01.1800</w:t>
       </w:r>
       <w:r>
         <w:rPr>
@@ -5935,19 +5871,7 @@
         <w:t>Призначення</w:t>
       </w:r>
       <w:r>
-        <w:t xml:space="preserve">: Де працюють слухачі що </w:t>
-      </w:r>
-      <w:r>
-        <w:t>склали іспит з теми “ Назва</w:t>
-      </w:r>
-      <w:r>
-        <w:t xml:space="preserve"> </w:t>
-      </w:r>
-      <w:r>
-        <w:t>теми ” до дати “Дата”</w:t>
-      </w:r>
-      <w:r>
-        <w:t xml:space="preserve">. </w:t>
+        <w:t xml:space="preserve">: Де працюють слухачі що склали іспит з теми “ Назва теми ” до дати “Дата”. </w:t>
       </w:r>
     </w:p>
     <w:p>
@@ -7437,19 +7361,7 @@
         <w:t>Призначення</w:t>
       </w:r>
       <w:r>
-        <w:t>: Які слухачі вчасно склали</w:t>
-      </w:r>
-      <w:r>
-        <w:t xml:space="preserve"> </w:t>
-      </w:r>
-      <w:r>
-        <w:t>іспити з теми “Назва теми”</w:t>
-      </w:r>
-      <w:r>
-        <w:t xml:space="preserve"> </w:t>
-      </w:r>
-      <w:r>
-        <w:t>(Список за алфавітом)</w:t>
+        <w:t>: Які слухачі вчасно склали іспити з теми “Назва теми” (Список за алфавітом)</w:t>
       </w:r>
     </w:p>
     <w:p>
@@ -11253,31 +11165,7 @@
         <w:t xml:space="preserve">: </w:t>
       </w:r>
       <w:r>
-        <w:t>Яка кількість слухачів ще</w:t>
-      </w:r>
-      <w:r>
-        <w:t xml:space="preserve"> м</w:t>
-      </w:r>
-      <w:r>
-        <w:t>ає можливість скласти</w:t>
-      </w:r>
-      <w:r>
-        <w:t xml:space="preserve"> </w:t>
-      </w:r>
-      <w:r>
-        <w:t>іспит (мають допуск та час до</w:t>
-      </w:r>
-      <w:r>
-        <w:t xml:space="preserve"> </w:t>
-      </w:r>
-      <w:r>
-        <w:t>закінчення прийому іспиту з</w:t>
-      </w:r>
-      <w:r>
-        <w:t xml:space="preserve"> </w:t>
-      </w:r>
-      <w:r>
-        <w:t>теми) з теми “ Назва теми ”.</w:t>
+        <w:t>Яка кількість слухачів ще має можливість скласти іспит (мають допуск та час до закінчення прийому іспиту з теми) з теми “ Назва теми ”.</w:t>
       </w:r>
     </w:p>
     <w:p>
@@ -13152,19 +13040,7 @@
         <w:t>Призначення</w:t>
       </w:r>
       <w:r>
-        <w:t>: Визначити слухача, що</w:t>
-      </w:r>
-      <w:r>
-        <w:t xml:space="preserve"> </w:t>
-      </w:r>
-      <w:r>
-        <w:t>першим склав іспити зі всіх</w:t>
-      </w:r>
-      <w:r>
-        <w:t xml:space="preserve"> </w:t>
-      </w:r>
-      <w:r>
-        <w:t>тем.</w:t>
+        <w:t>: Визначити слухача, що першим склав іспити зі всіх тем.</w:t>
       </w:r>
     </w:p>
     <w:p>
@@ -15076,8 +14952,6 @@
         <w:pStyle w:val="aa"/>
         <w:ind w:left="1440"/>
       </w:pPr>
-      <w:bookmarkStart w:id="1" w:name="_GoBack"/>
-      <w:bookmarkEnd w:id="1"/>
     </w:p>
     <w:sectPr>
       <w:pgSz w:w="11906" w:h="16838"/>
@@ -18964,7 +18838,7 @@
 </file>
 
 <file path=customXml/itemProps1.xml><?xml version="1.0" encoding="utf-8"?>
-<ds:datastoreItem xmlns:ds="http://schemas.openxmlformats.org/officeDocument/2006/customXml" ds:itemID="{1B6D31C7-626A-43C1-BC4A-79BC23531894}">
+<ds:datastoreItem xmlns:ds="http://schemas.openxmlformats.org/officeDocument/2006/customXml" ds:itemID="{0D5D2EDB-A845-4683-815F-33E0052B1E00}">
   <ds:schemaRefs>
     <ds:schemaRef ds:uri="http://schemas.openxmlformats.org/officeDocument/2006/bibliography"/>
   </ds:schemaRefs>

</xml_diff>